<commit_message>
title modificated and introduction added
</commit_message>
<xml_diff>
--- a/docs/ПЗ по метрикам оценки детекции, аффинных преобразований и распознавания (П36).docx
+++ b/docs/ПЗ по метрикам оценки детекции, аффинных преобразований и распознавания (П36).docx
@@ -325,7 +325,7 @@
           <w:szCs w:val="28"/>
           <w:lang w:val="ru-RU"/>
         </w:rPr>
-        <w:t>7</w:t>
+        <w:t>6</w:t>
       </w:r>
     </w:p>
     <w:p>
@@ -357,7 +357,7 @@
           <w:szCs w:val="28"/>
           <w:lang w:val="ru-RU"/>
         </w:rPr>
-        <w:t>Метрики для задачи распознавания лиц</w:t>
+        <w:t>ПЗ по метрикам оценки детекции, аффинных преобразований и распознавания (П36)</w:t>
       </w:r>
       <w:r>
         <w:rPr>
@@ -823,7 +823,6 @@
           <w:szCs w:val="36"/>
           <w:lang w:val="ru-RU"/>
         </w:rPr>
-        <w:lastRenderedPageBreak/>
         <w:t>Оглавление</w:t>
       </w:r>
     </w:p>
@@ -854,7 +853,7 @@
       <w:r>
         <w:fldChar w:fldCharType="separate"/>
       </w:r>
-      <w:hyperlink w:anchor="_Toc4446106" w:history="1">
+      <w:hyperlink w:anchor="_Toc4877556" w:history="1">
         <w:r>
           <w:rPr>
             <w:rStyle w:val="a6"/>
@@ -877,22 +876,7 @@
             <w:rStyle w:val="a6"/>
             <w:noProof/>
           </w:rPr>
-          <w:t>ROC (</w:t>
-        </w:r>
-        <w:r>
-          <w:rPr>
-            <w:rStyle w:val="a6"/>
-            <w:noProof/>
-            <w:shd w:val="clear" w:color="auto" w:fill="FFFFFF"/>
-          </w:rPr>
-          <w:t>Receiver Operating Characteristic</w:t>
-        </w:r>
-        <w:r>
-          <w:rPr>
-            <w:rStyle w:val="a6"/>
-            <w:noProof/>
-          </w:rPr>
-          <w:t>)</w:t>
+          <w:t>Введение</w:t>
         </w:r>
         <w:r>
           <w:rPr>
@@ -913,93 +897,7 @@
             <w:noProof/>
             <w:webHidden/>
           </w:rPr>
-          <w:instrText xml:space="preserve"> PAGEREF _Toc4446106 \h </w:instrText>
-        </w:r>
-        <w:r>
-          <w:rPr>
-            <w:noProof/>
-            <w:webHidden/>
-          </w:rPr>
-        </w:r>
-        <w:r>
-          <w:rPr>
-            <w:noProof/>
-            <w:webHidden/>
-          </w:rPr>
-          <w:fldChar w:fldCharType="separate"/>
-        </w:r>
-        <w:r>
-          <w:rPr>
-            <w:noProof/>
-            <w:webHidden/>
-          </w:rPr>
-          <w:t>2</w:t>
-        </w:r>
-        <w:r>
-          <w:rPr>
-            <w:noProof/>
-            <w:webHidden/>
-          </w:rPr>
-          <w:fldChar w:fldCharType="end"/>
-        </w:r>
-      </w:hyperlink>
-    </w:p>
-    <w:p>
-      <w:pPr>
-        <w:pStyle w:val="11"/>
-        <w:rPr>
-          <w:rFonts w:asciiTheme="minorHAnsi" w:eastAsiaTheme="minorEastAsia" w:hAnsiTheme="minorHAnsi" w:cstheme="minorBidi"/>
-          <w:noProof/>
-          <w:sz w:val="22"/>
-          <w:szCs w:val="22"/>
-          <w:lang w:val="ru-RU" w:eastAsia="ru-RU"/>
-        </w:rPr>
-      </w:pPr>
-      <w:hyperlink w:anchor="_Toc4446107" w:history="1">
-        <w:r>
-          <w:rPr>
-            <w:rStyle w:val="a6"/>
-            <w:noProof/>
-          </w:rPr>
-          <w:t>2</w:t>
-        </w:r>
-        <w:r>
-          <w:rPr>
-            <w:rFonts w:asciiTheme="minorHAnsi" w:eastAsiaTheme="minorEastAsia" w:hAnsiTheme="minorHAnsi" w:cstheme="minorBidi"/>
-            <w:noProof/>
-            <w:sz w:val="22"/>
-            <w:szCs w:val="22"/>
-            <w:lang w:val="ru-RU" w:eastAsia="ru-RU"/>
-          </w:rPr>
-          <w:tab/>
-        </w:r>
-        <w:r>
-          <w:rPr>
-            <w:rStyle w:val="a6"/>
-            <w:noProof/>
-          </w:rPr>
-          <w:t>mAP(mean Average Precision)</w:t>
-        </w:r>
-        <w:r>
-          <w:rPr>
-            <w:noProof/>
-            <w:webHidden/>
-          </w:rPr>
-          <w:tab/>
-        </w:r>
-        <w:r>
-          <w:rPr>
-            <w:noProof/>
-            <w:webHidden/>
-          </w:rPr>
-          <w:fldChar w:fldCharType="begin"/>
-        </w:r>
-        <w:r>
-          <w:rPr>
-            <w:noProof/>
-            <w:webHidden/>
-          </w:rPr>
-          <w:instrText xml:space="preserve"> PAGEREF _Toc4446107 \h </w:instrText>
+          <w:instrText xml:space="preserve"> PAGEREF _Toc4877556 \h </w:instrText>
         </w:r>
         <w:r>
           <w:rPr>
@@ -1041,13 +939,193 @@
           <w:lang w:val="ru-RU" w:eastAsia="ru-RU"/>
         </w:rPr>
       </w:pPr>
-      <w:hyperlink w:anchor="_Toc4446108" w:history="1">
+      <w:hyperlink w:anchor="_Toc4877557" w:history="1">
+        <w:r>
+          <w:rPr>
+            <w:rStyle w:val="a6"/>
+            <w:noProof/>
+          </w:rPr>
+          <w:t>2</w:t>
+        </w:r>
+        <w:r>
+          <w:rPr>
+            <w:rFonts w:asciiTheme="minorHAnsi" w:eastAsiaTheme="minorEastAsia" w:hAnsiTheme="minorHAnsi" w:cstheme="minorBidi"/>
+            <w:noProof/>
+            <w:sz w:val="22"/>
+            <w:szCs w:val="22"/>
+            <w:lang w:val="ru-RU" w:eastAsia="ru-RU"/>
+          </w:rPr>
+          <w:tab/>
+        </w:r>
+        <w:r>
+          <w:rPr>
+            <w:rStyle w:val="a6"/>
+            <w:noProof/>
+            <w:shd w:val="clear" w:color="auto" w:fill="FFFFFF"/>
+          </w:rPr>
+          <w:t>Receiver Operating Characteristic</w:t>
+        </w:r>
+        <w:r>
+          <w:rPr>
+            <w:rStyle w:val="a6"/>
+            <w:noProof/>
+          </w:rPr>
+          <w:t xml:space="preserve"> (ROC)</w:t>
+        </w:r>
+        <w:r>
+          <w:rPr>
+            <w:noProof/>
+            <w:webHidden/>
+          </w:rPr>
+          <w:tab/>
+        </w:r>
+        <w:r>
+          <w:rPr>
+            <w:noProof/>
+            <w:webHidden/>
+          </w:rPr>
+          <w:fldChar w:fldCharType="begin"/>
+        </w:r>
+        <w:r>
+          <w:rPr>
+            <w:noProof/>
+            <w:webHidden/>
+          </w:rPr>
+          <w:instrText xml:space="preserve"> PAGEREF _Toc4877557 \h </w:instrText>
+        </w:r>
+        <w:r>
+          <w:rPr>
+            <w:noProof/>
+            <w:webHidden/>
+          </w:rPr>
+        </w:r>
+        <w:r>
+          <w:rPr>
+            <w:noProof/>
+            <w:webHidden/>
+          </w:rPr>
+          <w:fldChar w:fldCharType="separate"/>
+        </w:r>
+        <w:r>
+          <w:rPr>
+            <w:noProof/>
+            <w:webHidden/>
+          </w:rPr>
+          <w:t>3</w:t>
+        </w:r>
+        <w:r>
+          <w:rPr>
+            <w:noProof/>
+            <w:webHidden/>
+          </w:rPr>
+          <w:fldChar w:fldCharType="end"/>
+        </w:r>
+      </w:hyperlink>
+    </w:p>
+    <w:p>
+      <w:pPr>
+        <w:pStyle w:val="11"/>
+        <w:rPr>
+          <w:rFonts w:asciiTheme="minorHAnsi" w:eastAsiaTheme="minorEastAsia" w:hAnsiTheme="minorHAnsi" w:cstheme="minorBidi"/>
+          <w:noProof/>
+          <w:sz w:val="22"/>
+          <w:szCs w:val="22"/>
+          <w:lang w:val="ru-RU" w:eastAsia="ru-RU"/>
+        </w:rPr>
+      </w:pPr>
+      <w:hyperlink w:anchor="_Toc4877558" w:history="1">
         <w:r>
           <w:rPr>
             <w:rStyle w:val="a6"/>
             <w:noProof/>
           </w:rPr>
           <w:t>3</w:t>
+        </w:r>
+        <w:r>
+          <w:rPr>
+            <w:rFonts w:asciiTheme="minorHAnsi" w:eastAsiaTheme="minorEastAsia" w:hAnsiTheme="minorHAnsi" w:cstheme="minorBidi"/>
+            <w:noProof/>
+            <w:sz w:val="22"/>
+            <w:szCs w:val="22"/>
+            <w:lang w:val="ru-RU" w:eastAsia="ru-RU"/>
+          </w:rPr>
+          <w:tab/>
+        </w:r>
+        <w:r>
+          <w:rPr>
+            <w:rStyle w:val="a6"/>
+            <w:noProof/>
+          </w:rPr>
+          <w:t>mean Average Precision (mAP)</w:t>
+        </w:r>
+        <w:r>
+          <w:rPr>
+            <w:noProof/>
+            <w:webHidden/>
+          </w:rPr>
+          <w:tab/>
+        </w:r>
+        <w:r>
+          <w:rPr>
+            <w:noProof/>
+            <w:webHidden/>
+          </w:rPr>
+          <w:fldChar w:fldCharType="begin"/>
+        </w:r>
+        <w:r>
+          <w:rPr>
+            <w:noProof/>
+            <w:webHidden/>
+          </w:rPr>
+          <w:instrText xml:space="preserve"> PAGEREF _Toc4877558 \h </w:instrText>
+        </w:r>
+        <w:r>
+          <w:rPr>
+            <w:noProof/>
+            <w:webHidden/>
+          </w:rPr>
+        </w:r>
+        <w:r>
+          <w:rPr>
+            <w:noProof/>
+            <w:webHidden/>
+          </w:rPr>
+          <w:fldChar w:fldCharType="separate"/>
+        </w:r>
+        <w:r>
+          <w:rPr>
+            <w:noProof/>
+            <w:webHidden/>
+          </w:rPr>
+          <w:t>4</w:t>
+        </w:r>
+        <w:r>
+          <w:rPr>
+            <w:noProof/>
+            <w:webHidden/>
+          </w:rPr>
+          <w:fldChar w:fldCharType="end"/>
+        </w:r>
+      </w:hyperlink>
+    </w:p>
+    <w:p>
+      <w:pPr>
+        <w:pStyle w:val="11"/>
+        <w:rPr>
+          <w:rFonts w:asciiTheme="minorHAnsi" w:eastAsiaTheme="minorEastAsia" w:hAnsiTheme="minorHAnsi" w:cstheme="minorBidi"/>
+          <w:noProof/>
+          <w:sz w:val="22"/>
+          <w:szCs w:val="22"/>
+          <w:lang w:val="ru-RU" w:eastAsia="ru-RU"/>
+        </w:rPr>
+      </w:pPr>
+      <w:hyperlink w:anchor="_Toc4877559" w:history="1">
+        <w:r>
+          <w:rPr>
+            <w:rStyle w:val="a6"/>
+            <w:noProof/>
+          </w:rPr>
+          <w:t>4</w:t>
         </w:r>
         <w:r>
           <w:rPr>
@@ -1085,7 +1163,7 @@
             <w:noProof/>
             <w:webHidden/>
           </w:rPr>
-          <w:instrText xml:space="preserve"> PAGEREF _Toc4446108 \h </w:instrText>
+          <w:instrText xml:space="preserve"> PAGEREF _Toc4877559 \h </w:instrText>
         </w:r>
         <w:r>
           <w:rPr>
@@ -1105,7 +1183,7 @@
             <w:noProof/>
             <w:webHidden/>
           </w:rPr>
-          <w:t>5</w:t>
+          <w:t>6</w:t>
         </w:r>
         <w:r>
           <w:rPr>
@@ -1127,14 +1205,13 @@
           <w:lang w:val="ru-RU" w:eastAsia="ru-RU"/>
         </w:rPr>
       </w:pPr>
-      <w:hyperlink w:anchor="_Toc4446109" w:history="1">
+      <w:hyperlink w:anchor="_Toc4877560" w:history="1">
         <w:r>
           <w:rPr>
             <w:rStyle w:val="a6"/>
-            <w:rFonts w:cstheme="minorHAnsi"/>
             <w:noProof/>
           </w:rPr>
-          <w:t>4</w:t>
+          <w:t>5</w:t>
         </w:r>
         <w:r>
           <w:rPr>
@@ -1172,7 +1249,7 @@
             <w:noProof/>
             <w:webHidden/>
           </w:rPr>
-          <w:instrText xml:space="preserve"> PAGEREF _Toc4446109 \h </w:instrText>
+          <w:instrText xml:space="preserve"> PAGEREF _Toc4877560 \h </w:instrText>
         </w:r>
         <w:r>
           <w:rPr>
@@ -1192,7 +1269,7 @@
             <w:noProof/>
             <w:webHidden/>
           </w:rPr>
-          <w:t>5</w:t>
+          <w:t>6</w:t>
         </w:r>
         <w:r>
           <w:rPr>
@@ -1435,13 +1512,109 @@
     </w:p>
     <w:p>
       <w:pPr>
+        <w:rPr>
+          <w:lang w:val="ru-RU" w:eastAsia="ru-RU"/>
+        </w:rPr>
+      </w:pPr>
+    </w:p>
+    <w:p>
+      <w:pPr>
+        <w:rPr>
+          <w:lang w:val="ru-RU" w:eastAsia="ru-RU"/>
+        </w:rPr>
+      </w:pPr>
+    </w:p>
+    <w:p>
+      <w:pPr>
+        <w:rPr>
+          <w:lang w:val="ru-RU" w:eastAsia="ru-RU"/>
+        </w:rPr>
+      </w:pPr>
+    </w:p>
+    <w:p>
+      <w:pPr>
+        <w:rPr>
+          <w:lang w:val="ru-RU" w:eastAsia="ru-RU"/>
+        </w:rPr>
+      </w:pPr>
+    </w:p>
+    <w:p>
+      <w:pPr>
+        <w:rPr>
+          <w:lang w:val="ru-RU" w:eastAsia="ru-RU"/>
+        </w:rPr>
+      </w:pPr>
+    </w:p>
+    <w:p>
+      <w:pPr>
+        <w:rPr>
+          <w:lang w:val="ru-RU" w:eastAsia="ru-RU"/>
+        </w:rPr>
+      </w:pPr>
+    </w:p>
+    <w:p>
+      <w:pPr>
+        <w:rPr>
+          <w:lang w:val="ru-RU" w:eastAsia="ru-RU"/>
+        </w:rPr>
+      </w:pPr>
+    </w:p>
+    <w:p>
+      <w:pPr>
+        <w:rPr>
+          <w:lang w:val="ru-RU" w:eastAsia="ru-RU"/>
+        </w:rPr>
+      </w:pPr>
+    </w:p>
+    <w:p>
+      <w:pPr>
+        <w:rPr>
+          <w:lang w:val="ru-RU" w:eastAsia="ru-RU"/>
+        </w:rPr>
+      </w:pPr>
+    </w:p>
+    <w:p>
+      <w:pPr>
+        <w:rPr>
+          <w:lang w:val="ru-RU" w:eastAsia="ru-RU"/>
+        </w:rPr>
+      </w:pPr>
+    </w:p>
+    <w:p>
+      <w:pPr>
+        <w:rPr>
+          <w:lang w:val="ru-RU" w:eastAsia="ru-RU"/>
+        </w:rPr>
+      </w:pPr>
+    </w:p>
+    <w:p>
+      <w:pPr>
         <w:pStyle w:val="1"/>
       </w:pPr>
-      <w:bookmarkStart w:id="3" w:name="_Toc4446106"/>
-      <w:r>
-        <w:lastRenderedPageBreak/>
-        <w:t>ROC (</w:t>
-      </w:r>
+      <w:bookmarkStart w:id="3" w:name="_Toc4877556"/>
+      <w:r>
+        <w:t>Введение</w:t>
+      </w:r>
+      <w:bookmarkEnd w:id="3"/>
+    </w:p>
+    <w:p>
+      <w:pPr>
+        <w:rPr>
+          <w:lang w:val="ru-RU" w:eastAsia="ru-RU"/>
+        </w:rPr>
+      </w:pPr>
+      <w:r>
+        <w:rPr>
+          <w:lang w:val="ru-RU" w:eastAsia="ru-RU"/>
+        </w:rPr>
+        <w:t>Задачи детекции, аффинных преобразований и распознавания нуждаются в мере оценки качества результата. Используются для комплексной оценки результата распознавания с помощью различных подходов.</w:t>
+      </w:r>
+    </w:p>
+    <w:p>
+      <w:pPr>
+        <w:pStyle w:val="1"/>
+      </w:pPr>
+      <w:bookmarkStart w:id="4" w:name="_Toc4877557"/>
       <w:r>
         <w:rPr>
           <w:shd w:val="clear" w:color="auto" w:fill="FFFFFF"/>
@@ -1449,9 +1622,18 @@
         <w:t>Receiver Operating Characteristic</w:t>
       </w:r>
       <w:r>
+        <w:t xml:space="preserve"> (</w:t>
+      </w:r>
+      <w:r>
+        <w:rPr>
+          <w:lang w:val="en-US"/>
+        </w:rPr>
+        <w:t>ROC</w:t>
+      </w:r>
+      <w:r>
         <w:t>)</w:t>
       </w:r>
-      <w:bookmarkEnd w:id="3"/>
+      <w:bookmarkEnd w:id="4"/>
     </w:p>
     <w:p>
       <w:pPr>
@@ -1471,7 +1653,7 @@
         <w:rPr>
           <w:rFonts w:cstheme="minorHAnsi"/>
           <w:noProof/>
-          <w:lang w:eastAsia="ru-RU"/>
+          <w:lang w:val="ru-RU" w:eastAsia="ru-RU"/>
         </w:rPr>
         <w:drawing>
           <wp:inline distT="0" distB="0" distL="0" distR="0">
@@ -1566,7 +1748,7 @@
         <w:rPr>
           <w:rFonts w:cstheme="minorHAnsi"/>
           <w:noProof/>
-          <w:lang w:eastAsia="ru-RU"/>
+          <w:lang w:val="ru-RU" w:eastAsia="ru-RU"/>
         </w:rPr>
         <w:drawing>
           <wp:inline distT="0" distB="0" distL="0" distR="0">
@@ -1689,7 +1871,7 @@
         <w:rPr>
           <w:rFonts w:cstheme="minorHAnsi"/>
           <w:noProof/>
-          <w:lang w:eastAsia="ru-RU"/>
+          <w:lang w:val="ru-RU" w:eastAsia="ru-RU"/>
         </w:rPr>
         <w:drawing>
           <wp:inline distT="0" distB="0" distL="0" distR="0">
@@ -1790,7 +1972,7 @@
         <w:rPr>
           <w:rFonts w:cstheme="minorHAnsi"/>
           <w:noProof/>
-          <w:lang w:eastAsia="ru-RU"/>
+          <w:lang w:val="ru-RU" w:eastAsia="ru-RU"/>
         </w:rPr>
         <w:lastRenderedPageBreak/>
         <w:drawing>
@@ -2094,11 +2276,26 @@
       <w:pPr>
         <w:pStyle w:val="1"/>
       </w:pPr>
-      <w:bookmarkStart w:id="4" w:name="_Toc4446107"/>
-      <w:r>
-        <w:t>mAP(mean Average Precision)</w:t>
-      </w:r>
-      <w:bookmarkEnd w:id="4"/>
+      <w:bookmarkStart w:id="5" w:name="_Toc4877558"/>
+      <w:r>
+        <w:t>mean Average Precision</w:t>
+      </w:r>
+      <w:r>
+        <w:rPr>
+          <w:lang w:val="en-US"/>
+        </w:rPr>
+        <w:t xml:space="preserve"> (</w:t>
+      </w:r>
+      <w:r>
+        <w:t>mAP</w:t>
+      </w:r>
+      <w:r>
+        <w:rPr>
+          <w:lang w:val="en-US"/>
+        </w:rPr>
+        <w:t>)</w:t>
+      </w:r>
+      <w:bookmarkEnd w:id="5"/>
     </w:p>
     <w:p>
       <w:pPr>
@@ -2314,7 +2511,7 @@
       <w:r>
         <w:rPr>
           <w:noProof/>
-          <w:lang w:eastAsia="ru-RU"/>
+          <w:lang w:val="ru-RU" w:eastAsia="ru-RU"/>
         </w:rPr>
         <w:drawing>
           <wp:inline distT="0" distB="0" distL="0" distR="0">
@@ -2429,7 +2626,7 @@
       <w:r>
         <w:rPr>
           <w:noProof/>
-          <w:lang w:eastAsia="ru-RU"/>
+          <w:lang w:val="ru-RU" w:eastAsia="ru-RU"/>
         </w:rPr>
         <w:lastRenderedPageBreak/>
         <w:drawing>
@@ -2551,7 +2748,7 @@
       <w:r>
         <w:rPr>
           <w:noProof/>
-          <w:lang w:eastAsia="ru-RU"/>
+          <w:lang w:val="ru-RU" w:eastAsia="ru-RU"/>
         </w:rPr>
         <w:drawing>
           <wp:inline distT="0" distB="0" distL="0" distR="0">
@@ -2631,7 +2828,7 @@
       <w:r>
         <w:rPr>
           <w:noProof/>
-          <w:lang w:eastAsia="ru-RU"/>
+          <w:lang w:val="ru-RU" w:eastAsia="ru-RU"/>
         </w:rPr>
         <w:drawing>
           <wp:inline distT="0" distB="0" distL="0" distR="0">
@@ -2684,7 +2881,7 @@
       <w:r>
         <w:rPr>
           <w:noProof/>
-          <w:lang w:eastAsia="ru-RU"/>
+          <w:lang w:val="ru-RU" w:eastAsia="ru-RU"/>
         </w:rPr>
         <w:drawing>
           <wp:inline distT="0" distB="0" distL="0" distR="0">
@@ -2778,7 +2975,7 @@
       <w:r>
         <w:rPr>
           <w:noProof/>
-          <w:lang w:eastAsia="ru-RU"/>
+          <w:lang w:val="ru-RU" w:eastAsia="ru-RU"/>
         </w:rPr>
         <w:drawing>
           <wp:inline distT="0" distB="0" distL="0" distR="0">
@@ -2836,7 +3033,7 @@
       <w:r>
         <w:rPr>
           <w:noProof/>
-          <w:lang w:eastAsia="ru-RU"/>
+          <w:lang w:val="ru-RU" w:eastAsia="ru-RU"/>
         </w:rPr>
         <w:drawing>
           <wp:inline distT="0" distB="0" distL="0" distR="0">
@@ -2911,14 +3108,14 @@
       <w:pPr>
         <w:pStyle w:val="1"/>
       </w:pPr>
-      <w:bookmarkStart w:id="5" w:name="_Toc4446108"/>
+      <w:bookmarkStart w:id="6" w:name="_Toc4877559"/>
       <w:r>
         <w:t>Top</w:t>
       </w:r>
       <w:r>
         <w:t>-1</w:t>
       </w:r>
-      <w:bookmarkEnd w:id="5"/>
+      <w:bookmarkEnd w:id="6"/>
     </w:p>
     <w:p>
       <w:pPr>
@@ -2985,6 +3182,11 @@
       </w:pPr>
     </w:p>
     <w:p>
+      <w:pPr>
+        <w:rPr>
+          <w:lang w:val="ru-RU"/>
+        </w:rPr>
+      </w:pPr>
       <w:r>
         <w:rPr>
           <w:rFonts w:cstheme="minorHAnsi"/>
@@ -3096,7 +3298,13 @@
         <w:t xml:space="preserve"> </w:t>
       </w:r>
     </w:p>
-    <w:p/>
+    <w:p>
+      <w:pPr>
+        <w:rPr>
+          <w:lang w:val="ru-RU"/>
+        </w:rPr>
+      </w:pPr>
+    </w:p>
     <w:p>
       <w:pPr>
         <w:pStyle w:val="1"/>
@@ -3104,11 +3312,11 @@
           <w:lang w:val="en-US"/>
         </w:rPr>
       </w:pPr>
-      <w:bookmarkStart w:id="6" w:name="_Toc4446109"/>
+      <w:bookmarkStart w:id="7" w:name="_Toc4877560"/>
       <w:r>
         <w:t>Список источников</w:t>
       </w:r>
-      <w:bookmarkEnd w:id="6"/>
+      <w:bookmarkEnd w:id="7"/>
     </w:p>
     <w:p>
       <w:pPr>
@@ -3252,7 +3460,7 @@
         <w:rStyle w:val="a9"/>
         <w:noProof/>
       </w:rPr>
-      <w:t>6</w:t>
+      <w:t>2</w:t>
     </w:r>
     <w:r>
       <w:rPr>
@@ -6882,7 +7090,6 @@
     </w:pPr>
     <w:rPr>
       <w:szCs w:val="20"/>
-      <w:lang/>
     </w:rPr>
   </w:style>
   <w:style w:type="character" w:customStyle="1" w:styleId="121">
@@ -6891,7 +7098,6 @@
     <w:rsid w:val="00C36C79"/>
     <w:rPr>
       <w:sz w:val="24"/>
-      <w:lang/>
     </w:rPr>
   </w:style>
   <w:style w:type="character" w:customStyle="1" w:styleId="a4">
@@ -7333,7 +7539,7 @@
   <a:extraClrSchemeLst/>
   <a:extLst>
     <a:ext uri="{05A4C25C-085E-4340-85A3-A5531E510DB2}">
-      <thm15:themeFamily xmlns:thm15="http://schemas.microsoft.com/office/thememl/2012/main" xmlns="" name="Office Theme" id="{62F939B6-93AF-4DB8-9C6B-D6C7DFDC589F}" vid="{4A3C46E8-61CC-4603-A589-7422A47A8E4A}"/>
+      <thm15:themeFamily xmlns="" xmlns:thm15="http://schemas.microsoft.com/office/thememl/2012/main" name="Office Theme" id="{62F939B6-93AF-4DB8-9C6B-D6C7DFDC589F}" vid="{4A3C46E8-61CC-4603-A589-7422A47A8E4A}"/>
     </a:ext>
   </a:extLst>
 </a:theme>

</xml_diff>